<commit_message>
updated answer_sheet, added exercise 2
</commit_message>
<xml_diff>
--- a/Answer_sheet.docx
+++ b/Answer_sheet.docx
@@ -114,27 +114,28 @@
         </w:rPr>
         <w:t xml:space="preserve"> </w:t>
       </w:r>
-    </w:p>
-    <w:p>
-      <w:pPr>
-        <w:rPr>
-          <w:rFonts w:ascii="Times New Roman" w:hAnsi="Times New Roman" w:cs="Times New Roman"/>
+      <w:r>
+        <w:rPr>
+          <w:rFonts w:ascii="Times New Roman" w:hAnsi="Times New Roman" w:cs="Times New Roman"/>
+          <w:b/>
+          <w:bCs/>
           <w:sz w:val="32"/>
           <w:szCs w:val="32"/>
         </w:rPr>
-      </w:pPr>
-    </w:p>
-    <w:p>
-      <w:pPr>
-        <w:rPr>
-          <w:rFonts w:ascii="Times New Roman" w:hAnsi="Times New Roman" w:cs="Times New Roman"/>
-          <w:b/>
-          <w:bCs/>
+        <w:t>L01</w:t>
+      </w:r>
+    </w:p>
+    <w:p>
+      <w:pPr>
+        <w:rPr>
+          <w:rFonts w:ascii="Times New Roman" w:hAnsi="Times New Roman" w:cs="Times New Roman"/>
           <w:sz w:val="32"/>
           <w:szCs w:val="32"/>
         </w:rPr>
       </w:pPr>
-      <w:r>
+    </w:p>
+    <w:p>
+      <w:pPr>
         <w:rPr>
           <w:rFonts w:ascii="Times New Roman" w:hAnsi="Times New Roman" w:cs="Times New Roman"/>
           <w:b/>
@@ -142,16 +143,45 @@
           <w:sz w:val="32"/>
           <w:szCs w:val="32"/>
         </w:rPr>
-        <w:t>GitHub Link:</w:t>
-      </w:r>
-    </w:p>
-    <w:p>
-      <w:pPr>
-        <w:rPr>
-          <w:rFonts w:ascii="Times New Roman" w:hAnsi="Times New Roman" w:cs="Times New Roman"/>
+      </w:pPr>
+      <w:r>
+        <w:rPr>
+          <w:rFonts w:ascii="Times New Roman" w:hAnsi="Times New Roman" w:cs="Times New Roman"/>
+          <w:b/>
+          <w:bCs/>
           <w:sz w:val="32"/>
           <w:szCs w:val="32"/>
         </w:rPr>
+        <w:t>GitHub Link:</w:t>
+      </w:r>
+      <w:r>
+        <w:rPr>
+          <w:rFonts w:ascii="Times New Roman" w:hAnsi="Times New Roman" w:cs="Times New Roman"/>
+          <w:b/>
+          <w:bCs/>
+          <w:sz w:val="32"/>
+          <w:szCs w:val="32"/>
+        </w:rPr>
+        <w:t xml:space="preserve"> </w:t>
+      </w:r>
+      <w:r>
+        <w:rPr>
+          <w:rFonts w:ascii="Times New Roman" w:hAnsi="Times New Roman" w:cs="Times New Roman"/>
+          <w:b/>
+          <w:bCs/>
+          <w:sz w:val="32"/>
+          <w:szCs w:val="32"/>
+        </w:rPr>
+        <w:t>https://github.com/CarpetToaster/ENSF381Lab5.git</w:t>
+      </w:r>
+    </w:p>
+    <w:p>
+      <w:pPr>
+        <w:rPr>
+          <w:rFonts w:ascii="Times New Roman" w:hAnsi="Times New Roman" w:cs="Times New Roman"/>
+          <w:sz w:val="32"/>
+          <w:szCs w:val="32"/>
+        </w:rPr>
       </w:pPr>
     </w:p>
     <w:p>
@@ -198,7 +228,25 @@
         <w:rPr>
           <w:rFonts w:ascii="Times New Roman" w:hAnsi="Times New Roman" w:cs="Times New Roman"/>
         </w:rPr>
-        <w:t>Name 2 (UCID#)</w:t>
+        <w:t xml:space="preserve">Mykola Viktorovskyi </w:t>
+      </w:r>
+      <w:r>
+        <w:rPr>
+          <w:rFonts w:ascii="Times New Roman" w:hAnsi="Times New Roman" w:cs="Times New Roman"/>
+        </w:rPr>
+        <w:t>(UCID#</w:t>
+      </w:r>
+      <w:r>
+        <w:rPr>
+          <w:rFonts w:ascii="Times New Roman" w:hAnsi="Times New Roman" w:cs="Times New Roman"/>
+        </w:rPr>
+        <w:t>30233216</w:t>
+      </w:r>
+      <w:r>
+        <w:rPr>
+          <w:rFonts w:ascii="Times New Roman" w:hAnsi="Times New Roman" w:cs="Times New Roman"/>
+        </w:rPr>
+        <w:t>)</w:t>
       </w:r>
     </w:p>
     <w:p/>
@@ -256,6 +304,57 @@
           <w:szCs w:val="28"/>
         </w:rPr>
       </w:pPr>
+      <w:r>
+        <w:rPr>
+          <w:rFonts w:ascii="Times New Roman" w:hAnsi="Times New Roman" w:cs="Times New Roman"/>
+          <w:b/>
+          <w:bCs/>
+          <w:noProof/>
+          <w:sz w:val="28"/>
+          <w:szCs w:val="28"/>
+        </w:rPr>
+        <w:drawing>
+          <wp:inline distT="0" distB="0" distL="0" distR="0" wp14:anchorId="6FCE7F96" wp14:editId="1690D67C">
+            <wp:extent cx="5943600" cy="3519170"/>
+            <wp:effectExtent l="0" t="0" r="0" b="0"/>
+            <wp:docPr id="485809756" name="Picture 1" descr="A screenshot of a computer&#10;&#10;AI-generated content may be incorrect."/>
+            <wp:cNvGraphicFramePr>
+              <a:graphicFrameLocks xmlns:a="http://schemas.openxmlformats.org/drawingml/2006/main" noChangeAspect="1"/>
+            </wp:cNvGraphicFramePr>
+            <a:graphic xmlns:a="http://schemas.openxmlformats.org/drawingml/2006/main">
+              <a:graphicData uri="http://schemas.openxmlformats.org/drawingml/2006/picture">
+                <pic:pic xmlns:pic="http://schemas.openxmlformats.org/drawingml/2006/picture">
+                  <pic:nvPicPr>
+                    <pic:cNvPr id="485809756" name="Picture 1" descr="A screenshot of a computer&#10;&#10;AI-generated content may be incorrect."/>
+                    <pic:cNvPicPr/>
+                  </pic:nvPicPr>
+                  <pic:blipFill>
+                    <a:blip r:embed="rId5" cstate="print">
+                      <a:extLst>
+                        <a:ext uri="{28A0092B-C50C-407E-A947-70E740481C1C}">
+                          <a14:useLocalDpi xmlns:a14="http://schemas.microsoft.com/office/drawing/2010/main" val="0"/>
+                        </a:ext>
+                      </a:extLst>
+                    </a:blip>
+                    <a:stretch>
+                      <a:fillRect/>
+                    </a:stretch>
+                  </pic:blipFill>
+                  <pic:spPr>
+                    <a:xfrm>
+                      <a:off x="0" y="0"/>
+                      <a:ext cx="5943600" cy="3519170"/>
+                    </a:xfrm>
+                    <a:prstGeom prst="rect">
+                      <a:avLst/>
+                    </a:prstGeom>
+                  </pic:spPr>
+                </pic:pic>
+              </a:graphicData>
+            </a:graphic>
+          </wp:inline>
+        </w:drawing>
+      </w:r>
     </w:p>
     <w:p>
       <w:pPr>

</xml_diff>

<commit_message>
finished ex1 and updated answer sheet
</commit_message>
<xml_diff>
--- a/Answer_sheet.docx
+++ b/Answer_sheet.docx
@@ -185,7 +185,25 @@
         <w:rPr>
           <w:rFonts w:ascii="Times New Roman" w:hAnsi="Times New Roman" w:cs="Times New Roman"/>
         </w:rPr>
-        <w:t>Name 1 (UCID#)</w:t>
+        <w:t>David Ibrahim</w:t>
+      </w:r>
+      <w:r>
+        <w:rPr>
+          <w:rFonts w:ascii="Times New Roman" w:hAnsi="Times New Roman" w:cs="Times New Roman"/>
+        </w:rPr>
+        <w:t xml:space="preserve"> (UCID#</w:t>
+      </w:r>
+      <w:r>
+        <w:rPr>
+          <w:rFonts w:ascii="Times New Roman" w:hAnsi="Times New Roman" w:cs="Times New Roman"/>
+        </w:rPr>
+        <w:t>30207941</w:t>
+      </w:r>
+      <w:r>
+        <w:rPr>
+          <w:rFonts w:ascii="Times New Roman" w:hAnsi="Times New Roman" w:cs="Times New Roman"/>
+        </w:rPr>
+        <w:t>)</w:t>
       </w:r>
     </w:p>
     <w:p>
@@ -202,6 +220,86 @@
       </w:r>
     </w:p>
     <w:p/>
+    <w:p>
+      <w:pPr>
+        <w:rPr>
+          <w:rFonts w:ascii="Times New Roman" w:hAnsi="Times New Roman" w:cs="Times New Roman"/>
+          <w:b/>
+          <w:bCs/>
+          <w:sz w:val="28"/>
+          <w:szCs w:val="28"/>
+        </w:rPr>
+      </w:pPr>
+      <w:r>
+        <w:rPr>
+          <w:rFonts w:ascii="Times New Roman" w:hAnsi="Times New Roman" w:cs="Times New Roman"/>
+          <w:b/>
+          <w:bCs/>
+          <w:sz w:val="28"/>
+          <w:szCs w:val="28"/>
+        </w:rPr>
+        <w:t xml:space="preserve">Exercise </w:t>
+      </w:r>
+      <w:r>
+        <w:rPr>
+          <w:rFonts w:ascii="Times New Roman" w:hAnsi="Times New Roman" w:cs="Times New Roman"/>
+          <w:b/>
+          <w:bCs/>
+          <w:sz w:val="28"/>
+          <w:szCs w:val="28"/>
+        </w:rPr>
+        <w:t>1</w:t>
+      </w:r>
+      <w:r>
+        <w:rPr>
+          <w:rFonts w:ascii="Times New Roman" w:hAnsi="Times New Roman" w:cs="Times New Roman"/>
+          <w:b/>
+          <w:bCs/>
+          <w:sz w:val="28"/>
+          <w:szCs w:val="28"/>
+        </w:rPr>
+        <w:t>:</w:t>
+      </w:r>
+    </w:p>
+    <w:p>
+      <w:r>
+        <w:drawing>
+          <wp:inline distT="0" distB="0" distL="0" distR="0" wp14:anchorId="57C17668" wp14:editId="54E3A2BE">
+            <wp:extent cx="5943600" cy="3242310"/>
+            <wp:effectExtent l="0" t="0" r="0" b="0"/>
+            <wp:docPr id="849072304" name="Picture 1" descr="A screenshot of a computer&#10;&#10;AI-generated content may be incorrect."/>
+            <wp:cNvGraphicFramePr>
+              <a:graphicFrameLocks xmlns:a="http://schemas.openxmlformats.org/drawingml/2006/main" noChangeAspect="1"/>
+            </wp:cNvGraphicFramePr>
+            <a:graphic xmlns:a="http://schemas.openxmlformats.org/drawingml/2006/main">
+              <a:graphicData uri="http://schemas.openxmlformats.org/drawingml/2006/picture">
+                <pic:pic xmlns:pic="http://schemas.openxmlformats.org/drawingml/2006/picture">
+                  <pic:nvPicPr>
+                    <pic:cNvPr id="849072304" name="Picture 1" descr="A screenshot of a computer&#10;&#10;AI-generated content may be incorrect."/>
+                    <pic:cNvPicPr/>
+                  </pic:nvPicPr>
+                  <pic:blipFill>
+                    <a:blip r:embed="rId5"/>
+                    <a:stretch>
+                      <a:fillRect/>
+                    </a:stretch>
+                  </pic:blipFill>
+                  <pic:spPr>
+                    <a:xfrm>
+                      <a:off x="0" y="0"/>
+                      <a:ext cx="5943600" cy="3242310"/>
+                    </a:xfrm>
+                    <a:prstGeom prst="rect">
+                      <a:avLst/>
+                    </a:prstGeom>
+                  </pic:spPr>
+                </pic:pic>
+              </a:graphicData>
+            </a:graphic>
+          </wp:inline>
+        </w:drawing>
+      </w:r>
+    </w:p>
     <w:p/>
     <w:p>
       <w:pPr>

</xml_diff>

<commit_message>
Revert "updated answer_sheet, added exercise 2"
</commit_message>
<xml_diff>
--- a/Answer_sheet.docx
+++ b/Answer_sheet.docx
@@ -114,28 +114,27 @@
         </w:rPr>
         <w:t xml:space="preserve"> </w:t>
       </w:r>
-      <w:r>
-        <w:rPr>
-          <w:rFonts w:ascii="Times New Roman" w:hAnsi="Times New Roman" w:cs="Times New Roman"/>
-          <w:b/>
-          <w:bCs/>
+    </w:p>
+    <w:p>
+      <w:pPr>
+        <w:rPr>
+          <w:rFonts w:ascii="Times New Roman" w:hAnsi="Times New Roman" w:cs="Times New Roman"/>
           <w:sz w:val="32"/>
           <w:szCs w:val="32"/>
         </w:rPr>
-        <w:t>L01</w:t>
-      </w:r>
-    </w:p>
-    <w:p>
-      <w:pPr>
-        <w:rPr>
-          <w:rFonts w:ascii="Times New Roman" w:hAnsi="Times New Roman" w:cs="Times New Roman"/>
+      </w:pPr>
+    </w:p>
+    <w:p>
+      <w:pPr>
+        <w:rPr>
+          <w:rFonts w:ascii="Times New Roman" w:hAnsi="Times New Roman" w:cs="Times New Roman"/>
+          <w:b/>
+          <w:bCs/>
           <w:sz w:val="32"/>
           <w:szCs w:val="32"/>
         </w:rPr>
       </w:pPr>
-    </w:p>
-    <w:p>
-      <w:pPr>
+      <w:r>
         <w:rPr>
           <w:rFonts w:ascii="Times New Roman" w:hAnsi="Times New Roman" w:cs="Times New Roman"/>
           <w:b/>
@@ -143,45 +142,16 @@
           <w:sz w:val="32"/>
           <w:szCs w:val="32"/>
         </w:rPr>
-      </w:pPr>
-      <w:r>
-        <w:rPr>
-          <w:rFonts w:ascii="Times New Roman" w:hAnsi="Times New Roman" w:cs="Times New Roman"/>
-          <w:b/>
-          <w:bCs/>
+        <w:t>GitHub Link:</w:t>
+      </w:r>
+    </w:p>
+    <w:p>
+      <w:pPr>
+        <w:rPr>
+          <w:rFonts w:ascii="Times New Roman" w:hAnsi="Times New Roman" w:cs="Times New Roman"/>
           <w:sz w:val="32"/>
           <w:szCs w:val="32"/>
         </w:rPr>
-        <w:t>GitHub Link:</w:t>
-      </w:r>
-      <w:r>
-        <w:rPr>
-          <w:rFonts w:ascii="Times New Roman" w:hAnsi="Times New Roman" w:cs="Times New Roman"/>
-          <w:b/>
-          <w:bCs/>
-          <w:sz w:val="32"/>
-          <w:szCs w:val="32"/>
-        </w:rPr>
-        <w:t xml:space="preserve"> </w:t>
-      </w:r>
-      <w:r>
-        <w:rPr>
-          <w:rFonts w:ascii="Times New Roman" w:hAnsi="Times New Roman" w:cs="Times New Roman"/>
-          <w:b/>
-          <w:bCs/>
-          <w:sz w:val="32"/>
-          <w:szCs w:val="32"/>
-        </w:rPr>
-        <w:t>https://github.com/CarpetToaster/ENSF381Lab5.git</w:t>
-      </w:r>
-    </w:p>
-    <w:p>
-      <w:pPr>
-        <w:rPr>
-          <w:rFonts w:ascii="Times New Roman" w:hAnsi="Times New Roman" w:cs="Times New Roman"/>
-          <w:sz w:val="32"/>
-          <w:szCs w:val="32"/>
-        </w:rPr>
       </w:pPr>
     </w:p>
     <w:p>
@@ -228,25 +198,7 @@
         <w:rPr>
           <w:rFonts w:ascii="Times New Roman" w:hAnsi="Times New Roman" w:cs="Times New Roman"/>
         </w:rPr>
-        <w:t xml:space="preserve">Mykola Viktorovskyi </w:t>
-      </w:r>
-      <w:r>
-        <w:rPr>
-          <w:rFonts w:ascii="Times New Roman" w:hAnsi="Times New Roman" w:cs="Times New Roman"/>
-        </w:rPr>
-        <w:t>(UCID#</w:t>
-      </w:r>
-      <w:r>
-        <w:rPr>
-          <w:rFonts w:ascii="Times New Roman" w:hAnsi="Times New Roman" w:cs="Times New Roman"/>
-        </w:rPr>
-        <w:t>30233216</w:t>
-      </w:r>
-      <w:r>
-        <w:rPr>
-          <w:rFonts w:ascii="Times New Roman" w:hAnsi="Times New Roman" w:cs="Times New Roman"/>
-        </w:rPr>
-        <w:t>)</w:t>
+        <w:t>Name 2 (UCID#)</w:t>
       </w:r>
     </w:p>
     <w:p/>
@@ -304,57 +256,6 @@
           <w:szCs w:val="28"/>
         </w:rPr>
       </w:pPr>
-      <w:r>
-        <w:rPr>
-          <w:rFonts w:ascii="Times New Roman" w:hAnsi="Times New Roman" w:cs="Times New Roman"/>
-          <w:b/>
-          <w:bCs/>
-          <w:noProof/>
-          <w:sz w:val="28"/>
-          <w:szCs w:val="28"/>
-        </w:rPr>
-        <w:drawing>
-          <wp:inline distT="0" distB="0" distL="0" distR="0" wp14:anchorId="6FCE7F96" wp14:editId="1690D67C">
-            <wp:extent cx="5943600" cy="3519170"/>
-            <wp:effectExtent l="0" t="0" r="0" b="0"/>
-            <wp:docPr id="485809756" name="Picture 1" descr="A screenshot of a computer&#10;&#10;AI-generated content may be incorrect."/>
-            <wp:cNvGraphicFramePr>
-              <a:graphicFrameLocks xmlns:a="http://schemas.openxmlformats.org/drawingml/2006/main" noChangeAspect="1"/>
-            </wp:cNvGraphicFramePr>
-            <a:graphic xmlns:a="http://schemas.openxmlformats.org/drawingml/2006/main">
-              <a:graphicData uri="http://schemas.openxmlformats.org/drawingml/2006/picture">
-                <pic:pic xmlns:pic="http://schemas.openxmlformats.org/drawingml/2006/picture">
-                  <pic:nvPicPr>
-                    <pic:cNvPr id="485809756" name="Picture 1" descr="A screenshot of a computer&#10;&#10;AI-generated content may be incorrect."/>
-                    <pic:cNvPicPr/>
-                  </pic:nvPicPr>
-                  <pic:blipFill>
-                    <a:blip r:embed="rId5" cstate="print">
-                      <a:extLst>
-                        <a:ext uri="{28A0092B-C50C-407E-A947-70E740481C1C}">
-                          <a14:useLocalDpi xmlns:a14="http://schemas.microsoft.com/office/drawing/2010/main" val="0"/>
-                        </a:ext>
-                      </a:extLst>
-                    </a:blip>
-                    <a:stretch>
-                      <a:fillRect/>
-                    </a:stretch>
-                  </pic:blipFill>
-                  <pic:spPr>
-                    <a:xfrm>
-                      <a:off x="0" y="0"/>
-                      <a:ext cx="5943600" cy="3519170"/>
-                    </a:xfrm>
-                    <a:prstGeom prst="rect">
-                      <a:avLst/>
-                    </a:prstGeom>
-                  </pic:spPr>
-                </pic:pic>
-              </a:graphicData>
-            </a:graphic>
-          </wp:inline>
-        </w:drawing>
-      </w:r>
     </w:p>
     <w:p>
       <w:pPr>

</xml_diff>

<commit_message>
answer sheet needs ex2
</commit_message>
<xml_diff>
--- a/Answer_sheet.docx
+++ b/Answer_sheet.docx
@@ -144,14 +144,48 @@
         </w:rPr>
         <w:t>GitHub Link:</w:t>
       </w:r>
-    </w:p>
-    <w:p>
-      <w:pPr>
-        <w:rPr>
-          <w:rFonts w:ascii="Times New Roman" w:hAnsi="Times New Roman" w:cs="Times New Roman"/>
+      <w:r>
+        <w:rPr>
+          <w:rFonts w:ascii="Times New Roman" w:hAnsi="Times New Roman" w:cs="Times New Roman"/>
+          <w:b/>
+          <w:bCs/>
           <w:sz w:val="32"/>
           <w:szCs w:val="32"/>
         </w:rPr>
+        <w:t xml:space="preserve"> </w:t>
+      </w:r>
+      <w:hyperlink r:id="rId5" w:history="1">
+        <w:r>
+          <w:rPr>
+            <w:rStyle w:val="Hyperlink"/>
+            <w:rFonts w:ascii="Times New Roman" w:hAnsi="Times New Roman" w:cs="Times New Roman"/>
+            <w:b/>
+            <w:bCs/>
+            <w:sz w:val="32"/>
+            <w:szCs w:val="32"/>
+          </w:rPr>
+          <w:t>https://github.com/CarpetToaster/ENSF381Lab5.git</w:t>
+        </w:r>
+      </w:hyperlink>
+    </w:p>
+    <w:p>
+      <w:pPr>
+        <w:rPr>
+          <w:rFonts w:ascii="Times New Roman" w:hAnsi="Times New Roman" w:cs="Times New Roman"/>
+          <w:b/>
+          <w:bCs/>
+          <w:sz w:val="32"/>
+          <w:szCs w:val="32"/>
+        </w:rPr>
+      </w:pPr>
+    </w:p>
+    <w:p>
+      <w:pPr>
+        <w:rPr>
+          <w:rFonts w:ascii="Times New Roman" w:hAnsi="Times New Roman" w:cs="Times New Roman"/>
+          <w:sz w:val="32"/>
+          <w:szCs w:val="32"/>
+        </w:rPr>
       </w:pPr>
     </w:p>
     <w:p>
@@ -238,31 +272,14 @@
           <w:sz w:val="28"/>
           <w:szCs w:val="28"/>
         </w:rPr>
-        <w:t xml:space="preserve">Exercise </w:t>
-      </w:r>
-      <w:r>
-        <w:rPr>
-          <w:rFonts w:ascii="Times New Roman" w:hAnsi="Times New Roman" w:cs="Times New Roman"/>
-          <w:b/>
-          <w:bCs/>
-          <w:sz w:val="28"/>
-          <w:szCs w:val="28"/>
-        </w:rPr>
-        <w:t>1</w:t>
-      </w:r>
-      <w:r>
-        <w:rPr>
-          <w:rFonts w:ascii="Times New Roman" w:hAnsi="Times New Roman" w:cs="Times New Roman"/>
-          <w:b/>
-          <w:bCs/>
-          <w:sz w:val="28"/>
-          <w:szCs w:val="28"/>
-        </w:rPr>
-        <w:t>:</w:t>
-      </w:r>
-    </w:p>
-    <w:p>
-      <w:r>
+        <w:t>Exercise 1:</w:t>
+      </w:r>
+    </w:p>
+    <w:p>
+      <w:r>
+        <w:rPr>
+          <w:noProof/>
+        </w:rPr>
         <w:drawing>
           <wp:inline distT="0" distB="0" distL="0" distR="0" wp14:anchorId="57C17668" wp14:editId="54E3A2BE">
             <wp:extent cx="5943600" cy="3242310"/>
@@ -279,7 +296,7 @@
                     <pic:cNvPicPr/>
                   </pic:nvPicPr>
                   <pic:blipFill>
-                    <a:blip r:embed="rId5"/>
+                    <a:blip r:embed="rId6"/>
                     <a:stretch>
                       <a:fillRect/>
                     </a:stretch>
@@ -428,7 +445,61 @@
           <w:sz w:val="28"/>
           <w:szCs w:val="28"/>
         </w:rPr>
+        <w:lastRenderedPageBreak/>
         <w:t>Exercise 3:</w:t>
+      </w:r>
+    </w:p>
+    <w:p>
+      <w:pPr>
+        <w:rPr>
+          <w:rFonts w:ascii="Times New Roman" w:hAnsi="Times New Roman" w:cs="Times New Roman"/>
+          <w:b/>
+          <w:bCs/>
+          <w:sz w:val="28"/>
+          <w:szCs w:val="28"/>
+        </w:rPr>
+      </w:pPr>
+      <w:r>
+        <w:rPr>
+          <w:noProof/>
+        </w:rPr>
+        <w:drawing>
+          <wp:inline distT="0" distB="0" distL="0" distR="0" wp14:anchorId="57F758B2" wp14:editId="5CE426AF">
+            <wp:extent cx="5943600" cy="3320415"/>
+            <wp:effectExtent l="0" t="0" r="0" b="0"/>
+            <wp:docPr id="1612306570" name="Picture 1" descr="A screenshot of a computer&#10;&#10;AI-generated content may be incorrect."/>
+            <wp:cNvGraphicFramePr>
+              <a:graphicFrameLocks xmlns:a="http://schemas.openxmlformats.org/drawingml/2006/main" noChangeAspect="1"/>
+            </wp:cNvGraphicFramePr>
+            <a:graphic xmlns:a="http://schemas.openxmlformats.org/drawingml/2006/main">
+              <a:graphicData uri="http://schemas.openxmlformats.org/drawingml/2006/picture">
+                <pic:pic xmlns:pic="http://schemas.openxmlformats.org/drawingml/2006/picture">
+                  <pic:nvPicPr>
+                    <pic:cNvPr id="1612306570" name="Picture 1" descr="A screenshot of a computer&#10;&#10;AI-generated content may be incorrect."/>
+                    <pic:cNvPicPr>
+                      <a:picLocks noChangeAspect="1"/>
+                    </pic:cNvPicPr>
+                  </pic:nvPicPr>
+                  <pic:blipFill>
+                    <a:blip r:embed="rId7"/>
+                    <a:stretch>
+                      <a:fillRect/>
+                    </a:stretch>
+                  </pic:blipFill>
+                  <pic:spPr>
+                    <a:xfrm>
+                      <a:off x="0" y="0"/>
+                      <a:ext cx="5943600" cy="3320415"/>
+                    </a:xfrm>
+                    <a:prstGeom prst="rect">
+                      <a:avLst/>
+                    </a:prstGeom>
+                  </pic:spPr>
+                </pic:pic>
+              </a:graphicData>
+            </a:graphic>
+          </wp:inline>
+        </w:drawing>
       </w:r>
     </w:p>
     <w:sectPr>
@@ -1447,6 +1518,29 @@
       <w:spacing w:val="5"/>
     </w:rPr>
   </w:style>
+  <w:style w:type="character" w:styleId="Hyperlink">
+    <w:name w:val="Hyperlink"/>
+    <w:basedOn w:val="DefaultParagraphFont"/>
+    <w:uiPriority w:val="99"/>
+    <w:unhideWhenUsed/>
+    <w:rsid w:val="00174DC4"/>
+    <w:rPr>
+      <w:color w:val="467886" w:themeColor="hyperlink"/>
+      <w:u w:val="single"/>
+    </w:rPr>
+  </w:style>
+  <w:style w:type="character" w:styleId="UnresolvedMention">
+    <w:name w:val="Unresolved Mention"/>
+    <w:basedOn w:val="DefaultParagraphFont"/>
+    <w:uiPriority w:val="99"/>
+    <w:semiHidden/>
+    <w:unhideWhenUsed/>
+    <w:rsid w:val="00174DC4"/>
+    <w:rPr>
+      <w:color w:val="605E5C"/>
+      <w:shd w:val="clear" w:color="auto" w:fill="E1DFDD"/>
+    </w:rPr>
+  </w:style>
 </w:styles>
 </file>
 

</xml_diff>